<commit_message>
TERCEIRO COMMIT - Adição de arquivos HTML, CSS e JS
</commit_message>
<xml_diff>
--- a/Documentação do Jogo.docx
+++ b/Documentação do Jogo.docx
@@ -28,11 +28,11 @@
             <w:tcW w:w="4247" w:type="dxa"/>
           </w:tcPr>
           <w:p>
-            <w:proofErr w:type="spellStart"/>
-            <w:r>
-              <w:t>Váuvula</w:t>
-            </w:r>
-            <w:proofErr w:type="spellEnd"/>
+            <w:r>
+              <w:t>Válvula</w:t>
+            </w:r>
+            <w:bookmarkStart w:id="0" w:name="_GoBack"/>
+            <w:bookmarkEnd w:id="0"/>
             <w:r>
               <w:t xml:space="preserve"> de Escape</w:t>
             </w:r>
@@ -359,8 +359,6 @@
             <w:r>
               <w:t>Não terá mais de 3 vidas</w:t>
             </w:r>
-            <w:bookmarkStart w:id="0" w:name="_GoBack"/>
-            <w:bookmarkEnd w:id="0"/>
           </w:p>
         </w:tc>
       </w:tr>
@@ -1024,10 +1022,10 @@
   <a:themeElements>
     <a:clrScheme name="Office">
       <a:dk1>
-        <a:sysClr val="windowText" lastClr="000000"/>
+        <a:sysClr val="windowText" lastClr="FFFFFF"/>
       </a:dk1>
       <a:lt1>
-        <a:sysClr val="window" lastClr="FFFFFF"/>
+        <a:sysClr val="window" lastClr="000000"/>
       </a:lt1>
       <a:dk2>
         <a:srgbClr val="44546A"/>

</xml_diff>